<commit_message>
:bookmark_tabs: Adjust classes and usecase diagrams
</commit_message>
<xml_diff>
--- a/docs/_software-description.docx
+++ b/docs/_software-description.docx
@@ -334,9 +334,9 @@
           <w:noProof/>
         </w:rPr>
         <w:drawing>
-          <wp:inline distT="0" distB="0" distL="0" distR="0" wp14:anchorId="31852275" wp14:editId="2C435D2A">
-            <wp:extent cx="6472555" cy="4490085"/>
-            <wp:effectExtent l="0" t="0" r="4445" b="5715"/>
+          <wp:inline distT="0" distB="0" distL="0" distR="0" wp14:anchorId="31852275" wp14:editId="79ED5526">
+            <wp:extent cx="6472555" cy="4301001"/>
+            <wp:effectExtent l="0" t="0" r="4445" b="4445"/>
             <wp:docPr id="1" name="Picture 1"/>
             <wp:cNvGraphicFramePr>
               <a:graphicFrameLocks xmlns:a="http://schemas.openxmlformats.org/drawingml/2006/main" noChangeAspect="1"/>
@@ -358,7 +358,6 @@
                         </a:ext>
                       </a:extLst>
                     </a:blip>
-                    <a:srcRect/>
                     <a:stretch>
                       <a:fillRect/>
                     </a:stretch>
@@ -366,7 +365,7 @@
                   <pic:spPr bwMode="auto">
                     <a:xfrm>
                       <a:off x="0" y="0"/>
-                      <a:ext cx="6472555" cy="4490085"/>
+                      <a:ext cx="6472555" cy="4301001"/>
                     </a:xfrm>
                     <a:prstGeom prst="rect">
                       <a:avLst/>

</xml_diff>